<commit_message>
#526 - Summary Disposal 2 Changes
Pre and Post pricing formulas
Calc Guardrails
Large Container Pricing
Large Container Rec Item Rule
</commit_message>
<xml_diff>
--- a/design/RS - GH 526 – Disposal 2.docx
+++ b/design/RS - GH 526 – Disposal 2.docx
@@ -40,7 +40,7 @@
           <w:szCs w:val="20"/>
         </w:rPr>
       </w:pPr>
-      <w:permStart w:id="1030165636" w:edGrp="everyone"/>
+      <w:permStart w:id="1090077384" w:edGrp="everyone"/>
       <w:r>
         <w:rPr>
           <w:rFonts w:ascii="Arial" w:hAnsi="Arial" w:cs="Arial"/>
@@ -49,7 +49,7 @@
         <w:t>Disposal logic needs additional enhancement to better handle units of measure, recycling waste types and negative disposal cost, and asset costs.</w:t>
       </w:r>
     </w:p>
-    <w:permEnd w:id="1030165636"/>
+    <w:permEnd w:id="1090077384"/>
     <w:p>
       <w:pPr>
         <w:pStyle w:val="Title"/>
@@ -86,8 +86,23 @@
           <w:szCs w:val="20"/>
         </w:rPr>
       </w:pPr>
-      <w:permStart w:id="1203523377" w:edGrp="everyone"/>
-      <w:r>
+      <w:permStart w:id="226180897" w:edGrp="everyone"/>
+      <w:r>
+        <w:rPr>
+          <w:rFonts w:ascii="Arial" w:eastAsiaTheme="minorHAnsi" w:hAnsi="Arial" w:cs="Arial"/>
+          <w:strike/>
+          <w:color w:val="BFBFBF" w:themeColor="background1" w:themeShade="BF"/>
+          <w:spacing w:val="0"/>
+          <w:kern w:val="0"/>
+          <w:sz w:val="22"/>
+          <w:szCs w:val="20"/>
+        </w:rPr>
+        <w:t>1. Add 'Container Asset Cost' for large container</w:t>
+      </w:r>
+    </w:p>
+    <w:p>
+      <w:pPr>
+        <w:pStyle w:val="Title"/>
         <w:rPr>
           <w:rFonts w:ascii="Arial" w:eastAsiaTheme="minorHAnsi" w:hAnsi="Arial" w:cs="Arial"/>
           <w:color w:val="auto"/>
@@ -96,8 +111,7 @@
           <w:sz w:val="22"/>
           <w:szCs w:val="20"/>
         </w:rPr>
-        <w:t>1</w:t>
-      </w:r>
+      </w:pPr>
       <w:r>
         <w:rPr>
           <w:rFonts w:ascii="Arial" w:eastAsiaTheme="minorHAnsi" w:hAnsi="Arial" w:cs="Arial"/>
@@ -107,9 +121,12 @@
           <w:sz w:val="22"/>
           <w:szCs w:val="20"/>
         </w:rPr>
-        <w:t xml:space="preserve">. Add 'Container </w:t>
-      </w:r>
-      <w:r>
+        <w:t>2. 'Is Container Owned?' to be forced set to false for 'Stationary Compactor'</w:t>
+      </w:r>
+    </w:p>
+    <w:p>
+      <w:pPr>
+        <w:pStyle w:val="Title"/>
         <w:rPr>
           <w:rFonts w:ascii="Arial" w:eastAsiaTheme="minorHAnsi" w:hAnsi="Arial" w:cs="Arial"/>
           <w:color w:val="auto"/>
@@ -118,12 +135,8 @@
           <w:sz w:val="22"/>
           <w:szCs w:val="20"/>
         </w:rPr>
-        <w:t>Asset Cost' for large container</w:t>
-      </w:r>
-    </w:p>
-    <w:p>
-      <w:pPr>
-        <w:pStyle w:val="Title"/>
+      </w:pPr>
+      <w:r>
         <w:rPr>
           <w:rFonts w:ascii="Arial" w:eastAsiaTheme="minorHAnsi" w:hAnsi="Arial" w:cs="Arial"/>
           <w:color w:val="auto"/>
@@ -132,8 +145,12 @@
           <w:sz w:val="22"/>
           <w:szCs w:val="20"/>
         </w:rPr>
-      </w:pPr>
-      <w:r>
+        <w:t>3. Change 'Total Compactor Expense' to 'Total Compactor Cost'</w:t>
+      </w:r>
+    </w:p>
+    <w:p>
+      <w:pPr>
+        <w:pStyle w:val="Title"/>
         <w:rPr>
           <w:rFonts w:ascii="Arial" w:eastAsiaTheme="minorHAnsi" w:hAnsi="Arial" w:cs="Arial"/>
           <w:color w:val="auto"/>
@@ -142,12 +159,8 @@
           <w:sz w:val="22"/>
           <w:szCs w:val="20"/>
         </w:rPr>
-        <w:t>2. 'Is Container Owned?' to be forced set to false for 'Stationary Compactor'</w:t>
-      </w:r>
-    </w:p>
-    <w:p>
-      <w:pPr>
-        <w:pStyle w:val="Title"/>
+      </w:pPr>
+      <w:r>
         <w:rPr>
           <w:rFonts w:ascii="Arial" w:eastAsiaTheme="minorHAnsi" w:hAnsi="Arial" w:cs="Arial"/>
           <w:color w:val="auto"/>
@@ -156,7 +169,8 @@
           <w:sz w:val="22"/>
           <w:szCs w:val="20"/>
         </w:rPr>
-      </w:pPr>
+        <w:t>4. Default 'Total Compactor Expens</w:t>
+      </w:r>
       <w:r>
         <w:rPr>
           <w:rFonts w:ascii="Arial" w:eastAsiaTheme="minorHAnsi" w:hAnsi="Arial" w:cs="Arial"/>
@@ -166,7 +180,7 @@
           <w:sz w:val="22"/>
           <w:szCs w:val="20"/>
         </w:rPr>
-        <w:t>3. Change 'Total Compactor Expense' to 'Total Compactor Cost'</w:t>
+        <w:t>e' to a division specific value</w:t>
       </w:r>
     </w:p>
     <w:p>
@@ -190,9 +204,12 @@
           <w:sz w:val="22"/>
           <w:szCs w:val="20"/>
         </w:rPr>
-        <w:t>4. Default 'Total Compactor Expens</w:t>
-      </w:r>
-      <w:r>
+        <w:t>5. Hide 'Estimated Tons/Haul' if 'Unit of Measure' is 'Per Haul' or 'Per Yard'</w:t>
+      </w:r>
+    </w:p>
+    <w:p>
+      <w:pPr>
+        <w:pStyle w:val="Title"/>
         <w:rPr>
           <w:rFonts w:ascii="Arial" w:eastAsiaTheme="minorHAnsi" w:hAnsi="Arial" w:cs="Arial"/>
           <w:color w:val="auto"/>
@@ -201,12 +218,8 @@
           <w:sz w:val="22"/>
           <w:szCs w:val="20"/>
         </w:rPr>
-        <w:t>e' to a division specific value</w:t>
-      </w:r>
-    </w:p>
-    <w:p>
-      <w:pPr>
-        <w:pStyle w:val="Title"/>
+      </w:pPr>
+      <w:r>
         <w:rPr>
           <w:rFonts w:ascii="Arial" w:eastAsiaTheme="minorHAnsi" w:hAnsi="Arial" w:cs="Arial"/>
           <w:color w:val="auto"/>
@@ -215,7 +228,8 @@
           <w:sz w:val="22"/>
           <w:szCs w:val="20"/>
         </w:rPr>
-      </w:pPr>
+        <w:t>6. Align Monthly Totals section wi</w:t>
+      </w:r>
       <w:r>
         <w:rPr>
           <w:rFonts w:ascii="Arial" w:eastAsiaTheme="minorHAnsi" w:hAnsi="Arial" w:cs="Arial"/>
@@ -225,7 +239,7 @@
           <w:sz w:val="22"/>
           <w:szCs w:val="20"/>
         </w:rPr>
-        <w:t>5. Hide 'Estimated Tons/Haul' if 'Unit of Measure' is 'Per Haul' or 'Per Yard'</w:t>
+        <w:t>th Unit of Measure calculations</w:t>
       </w:r>
     </w:p>
     <w:p>
@@ -249,9 +263,90 @@
           <w:sz w:val="22"/>
           <w:szCs w:val="20"/>
         </w:rPr>
-        <w:t>6. Align Monthly Totals section wi</w:t>
-      </w:r>
-      <w:r>
+        <w:t>7. Disposal Rate cannot be negative for non-recycling waste types</w:t>
+      </w:r>
+    </w:p>
+    <w:p>
+      <w:pPr>
+        <w:pStyle w:val="Title"/>
+        <w:rPr>
+          <w:rFonts w:ascii="Arial" w:eastAsiaTheme="minorHAnsi" w:hAnsi="Arial" w:cs="Arial"/>
+          <w:strike/>
+          <w:color w:val="BFBFBF" w:themeColor="background1" w:themeShade="BF"/>
+          <w:spacing w:val="0"/>
+          <w:kern w:val="0"/>
+          <w:sz w:val="22"/>
+          <w:szCs w:val="20"/>
+        </w:rPr>
+      </w:pPr>
+      <w:r>
+        <w:rPr>
+          <w:rFonts w:ascii="Arial" w:eastAsiaTheme="minorHAnsi" w:hAnsi="Arial" w:cs="Arial"/>
+          <w:strike/>
+          <w:color w:val="BFBFBF" w:themeColor="background1" w:themeShade="BF"/>
+          <w:spacing w:val="0"/>
+          <w:kern w:val="0"/>
+          <w:sz w:val="22"/>
+          <w:szCs w:val="20"/>
+        </w:rPr>
+        <w:t>8. How to handle rebates</w:t>
+      </w:r>
+    </w:p>
+    <w:p>
+      <w:pPr>
+        <w:pStyle w:val="Title"/>
+        <w:rPr>
+          <w:rFonts w:ascii="Arial" w:eastAsiaTheme="minorHAnsi" w:hAnsi="Arial" w:cs="Arial"/>
+          <w:strike/>
+          <w:color w:val="BFBFBF" w:themeColor="background1" w:themeShade="BF"/>
+          <w:spacing w:val="0"/>
+          <w:kern w:val="0"/>
+          <w:sz w:val="22"/>
+          <w:szCs w:val="20"/>
+        </w:rPr>
+      </w:pPr>
+      <w:r>
+        <w:rPr>
+          <w:rFonts w:ascii="Arial" w:eastAsiaTheme="minorHAnsi" w:hAnsi="Arial" w:cs="Arial"/>
+          <w:strike/>
+          <w:color w:val="BFBFBF" w:themeColor="background1" w:themeShade="BF"/>
+          <w:spacing w:val="0"/>
+          <w:kern w:val="0"/>
+          <w:sz w:val="22"/>
+          <w:szCs w:val="20"/>
+        </w:rPr>
+        <w:t>9. Add CON rate for negative disposal rates</w:t>
+      </w:r>
+    </w:p>
+    <w:p>
+      <w:pPr>
+        <w:pStyle w:val="Title"/>
+        <w:rPr>
+          <w:rFonts w:ascii="Arial" w:eastAsiaTheme="minorHAnsi" w:hAnsi="Arial" w:cs="Arial"/>
+          <w:strike/>
+          <w:color w:val="BFBFBF" w:themeColor="background1" w:themeShade="BF"/>
+          <w:spacing w:val="0"/>
+          <w:kern w:val="0"/>
+          <w:sz w:val="22"/>
+          <w:szCs w:val="20"/>
+        </w:rPr>
+      </w:pPr>
+      <w:r>
+        <w:rPr>
+          <w:rFonts w:ascii="Arial" w:eastAsiaTheme="minorHAnsi" w:hAnsi="Arial" w:cs="Arial"/>
+          <w:strike/>
+          <w:color w:val="BFBFBF" w:themeColor="background1" w:themeShade="BF"/>
+          <w:spacing w:val="0"/>
+          <w:kern w:val="0"/>
+          <w:sz w:val="22"/>
+          <w:szCs w:val="20"/>
+        </w:rPr>
+        <w:t>10. Remove 'Overage' from 'Flat Rate + Overage'</w:t>
+      </w:r>
+    </w:p>
+    <w:p>
+      <w:pPr>
+        <w:pStyle w:val="Title"/>
         <w:rPr>
           <w:rFonts w:ascii="Arial" w:eastAsiaTheme="minorHAnsi" w:hAnsi="Arial" w:cs="Arial"/>
           <w:color w:val="auto"/>
@@ -260,12 +355,8 @@
           <w:sz w:val="22"/>
           <w:szCs w:val="20"/>
         </w:rPr>
-        <w:t>th Unit of Measure calculations</w:t>
-      </w:r>
-    </w:p>
-    <w:p>
-      <w:pPr>
-        <w:pStyle w:val="Title"/>
+      </w:pPr>
+      <w:r>
         <w:rPr>
           <w:rFonts w:ascii="Arial" w:eastAsiaTheme="minorHAnsi" w:hAnsi="Arial" w:cs="Arial"/>
           <w:color w:val="auto"/>
@@ -274,8 +365,12 @@
           <w:sz w:val="22"/>
           <w:szCs w:val="20"/>
         </w:rPr>
-      </w:pPr>
-      <w:r>
+        <w:t>11. Hide 'Tons Included in Haul Rate' for Per Yard or Per Load Flat Rate quotes</w:t>
+      </w:r>
+    </w:p>
+    <w:p>
+      <w:pPr>
+        <w:pStyle w:val="Title"/>
         <w:rPr>
           <w:rFonts w:ascii="Arial" w:eastAsiaTheme="minorHAnsi" w:hAnsi="Arial" w:cs="Arial"/>
           <w:color w:val="auto"/>
@@ -284,12 +379,8 @@
           <w:sz w:val="22"/>
           <w:szCs w:val="20"/>
         </w:rPr>
-        <w:t>7. Disposal Rate cannot be negative for non-recycling waste types</w:t>
-      </w:r>
-    </w:p>
-    <w:p>
-      <w:pPr>
-        <w:pStyle w:val="Title"/>
+      </w:pPr>
+      <w:r>
         <w:rPr>
           <w:rFonts w:ascii="Arial" w:eastAsiaTheme="minorHAnsi" w:hAnsi="Arial" w:cs="Arial"/>
           <w:color w:val="auto"/>
@@ -298,8 +389,12 @@
           <w:sz w:val="22"/>
           <w:szCs w:val="20"/>
         </w:rPr>
-      </w:pPr>
-      <w:r>
+        <w:t>12. Remove overage line item for Per Yard or Per Load Flat Rate quotes</w:t>
+      </w:r>
+    </w:p>
+    <w:p>
+      <w:pPr>
+        <w:pStyle w:val="Title"/>
         <w:rPr>
           <w:rFonts w:ascii="Arial" w:eastAsiaTheme="minorHAnsi" w:hAnsi="Arial" w:cs="Arial"/>
           <w:color w:val="auto"/>
@@ -308,12 +403,9 @@
           <w:sz w:val="22"/>
           <w:szCs w:val="20"/>
         </w:rPr>
-        <w:t>8. How to handle rebates</w:t>
-      </w:r>
-    </w:p>
-    <w:p>
-      <w:pPr>
-        <w:pStyle w:val="Title"/>
+      </w:pPr>
+      <w:bookmarkStart w:id="0" w:name="_GoBack"/>
+      <w:r>
         <w:rPr>
           <w:rFonts w:ascii="Arial" w:eastAsiaTheme="minorHAnsi" w:hAnsi="Arial" w:cs="Arial"/>
           <w:color w:val="auto"/>
@@ -322,8 +414,12 @@
           <w:sz w:val="22"/>
           <w:szCs w:val="20"/>
         </w:rPr>
-      </w:pPr>
-      <w:r>
+        <w:t>13. Floor showing as below Cost</w:t>
+      </w:r>
+    </w:p>
+    <w:p>
+      <w:pPr>
+        <w:pStyle w:val="Title"/>
         <w:rPr>
           <w:rFonts w:ascii="Arial" w:eastAsiaTheme="minorHAnsi" w:hAnsi="Arial" w:cs="Arial"/>
           <w:color w:val="auto"/>
@@ -332,12 +428,8 @@
           <w:sz w:val="22"/>
           <w:szCs w:val="20"/>
         </w:rPr>
-        <w:t>9. Add CON rate for negative disposal rates</w:t>
-      </w:r>
-    </w:p>
-    <w:p>
-      <w:pPr>
-        <w:pStyle w:val="Title"/>
+      </w:pPr>
+      <w:r>
         <w:rPr>
           <w:rFonts w:ascii="Arial" w:eastAsiaTheme="minorHAnsi" w:hAnsi="Arial" w:cs="Arial"/>
           <w:color w:val="auto"/>
@@ -346,116 +438,11 @@
           <w:sz w:val="22"/>
           <w:szCs w:val="20"/>
         </w:rPr>
-      </w:pPr>
-      <w:r>
-        <w:rPr>
-          <w:rFonts w:ascii="Arial" w:eastAsiaTheme="minorHAnsi" w:hAnsi="Arial" w:cs="Arial"/>
-          <w:color w:val="auto"/>
-          <w:spacing w:val="0"/>
-          <w:kern w:val="0"/>
-          <w:sz w:val="22"/>
-          <w:szCs w:val="20"/>
-        </w:rPr>
-        <w:t>10. Remove 'Overage' from 'Flat Rate + Overage'</w:t>
-      </w:r>
-    </w:p>
-    <w:p>
-      <w:pPr>
-        <w:pStyle w:val="Title"/>
-        <w:rPr>
-          <w:rFonts w:ascii="Arial" w:eastAsiaTheme="minorHAnsi" w:hAnsi="Arial" w:cs="Arial"/>
-          <w:color w:val="auto"/>
-          <w:spacing w:val="0"/>
-          <w:kern w:val="0"/>
-          <w:sz w:val="22"/>
-          <w:szCs w:val="20"/>
-        </w:rPr>
-      </w:pPr>
-      <w:r>
-        <w:rPr>
-          <w:rFonts w:ascii="Arial" w:eastAsiaTheme="minorHAnsi" w:hAnsi="Arial" w:cs="Arial"/>
-          <w:color w:val="auto"/>
-          <w:spacing w:val="0"/>
-          <w:kern w:val="0"/>
-          <w:sz w:val="22"/>
-          <w:szCs w:val="20"/>
-        </w:rPr>
-        <w:t>11. Hide 'Tons Included in Haul Rate' for Per Yard or Per Load Flat Rate quotes</w:t>
-      </w:r>
-    </w:p>
-    <w:p>
-      <w:pPr>
-        <w:pStyle w:val="Title"/>
-        <w:rPr>
-          <w:rFonts w:ascii="Arial" w:eastAsiaTheme="minorHAnsi" w:hAnsi="Arial" w:cs="Arial"/>
-          <w:color w:val="auto"/>
-          <w:spacing w:val="0"/>
-          <w:kern w:val="0"/>
-          <w:sz w:val="22"/>
-          <w:szCs w:val="20"/>
-        </w:rPr>
-      </w:pPr>
-      <w:r>
-        <w:rPr>
-          <w:rFonts w:ascii="Arial" w:eastAsiaTheme="minorHAnsi" w:hAnsi="Arial" w:cs="Arial"/>
-          <w:color w:val="auto"/>
-          <w:spacing w:val="0"/>
-          <w:kern w:val="0"/>
-          <w:sz w:val="22"/>
-          <w:szCs w:val="20"/>
-        </w:rPr>
-        <w:t>12. Remove overage line item for Per Yard or Per Load Flat Rate quotes</w:t>
-      </w:r>
-    </w:p>
-    <w:p>
-      <w:pPr>
-        <w:pStyle w:val="Title"/>
-        <w:rPr>
-          <w:rFonts w:ascii="Arial" w:eastAsiaTheme="minorHAnsi" w:hAnsi="Arial" w:cs="Arial"/>
-          <w:color w:val="auto"/>
-          <w:spacing w:val="0"/>
-          <w:kern w:val="0"/>
-          <w:sz w:val="22"/>
-          <w:szCs w:val="20"/>
-        </w:rPr>
-      </w:pPr>
-      <w:r>
-        <w:rPr>
-          <w:rFonts w:ascii="Arial" w:eastAsiaTheme="minorHAnsi" w:hAnsi="Arial" w:cs="Arial"/>
-          <w:color w:val="auto"/>
-          <w:spacing w:val="0"/>
-          <w:kern w:val="0"/>
-          <w:sz w:val="22"/>
-          <w:szCs w:val="20"/>
-        </w:rPr>
-        <w:t>13. Floor showing as below Cost</w:t>
-      </w:r>
-    </w:p>
-    <w:p>
-      <w:pPr>
-        <w:pStyle w:val="Title"/>
-        <w:rPr>
-          <w:rFonts w:ascii="Arial" w:eastAsiaTheme="minorHAnsi" w:hAnsi="Arial" w:cs="Arial"/>
-          <w:color w:val="auto"/>
-          <w:spacing w:val="0"/>
-          <w:kern w:val="0"/>
-          <w:sz w:val="22"/>
-          <w:szCs w:val="20"/>
-        </w:rPr>
-      </w:pPr>
-      <w:r>
-        <w:rPr>
-          <w:rFonts w:ascii="Arial" w:eastAsiaTheme="minorHAnsi" w:hAnsi="Arial" w:cs="Arial"/>
-          <w:color w:val="auto"/>
-          <w:spacing w:val="0"/>
-          <w:kern w:val="0"/>
-          <w:sz w:val="22"/>
-          <w:szCs w:val="20"/>
-        </w:rPr>
         <w:t>14. Make Delivery and Service notes editable on the Gen Docs step</w:t>
       </w:r>
     </w:p>
-    <w:permEnd w:id="1203523377"/>
+    <w:bookmarkEnd w:id="0"/>
+    <w:permEnd w:id="226180897"/>
     <w:p>
       <w:pPr>
         <w:pStyle w:val="Title"/>
@@ -491,22 +478,19 @@
         <w:textAlignment w:val="center"/>
         <w:rPr>
           <w:rFonts w:ascii="Calibri" w:eastAsia="Times New Roman" w:hAnsi="Calibri" w:cs="Times New Roman"/>
-        </w:rPr>
-      </w:pPr>
-      <w:permStart w:id="1502756956" w:edGrp="everyone"/>
-      <w:r>
-        <w:rPr>
-          <w:rFonts w:ascii="Arial" w:hAnsi="Arial" w:cs="Arial"/>
-          <w:szCs w:val="20"/>
-        </w:rPr>
-        <w:t xml:space="preserve">Add 'Container </w:t>
-      </w:r>
-      <w:r>
-        <w:rPr>
-          <w:rFonts w:ascii="Arial" w:hAnsi="Arial" w:cs="Arial"/>
-          <w:szCs w:val="20"/>
-        </w:rPr>
-        <w:t>Asset Cost' for large container</w:t>
+          <w:strike/>
+          <w:color w:val="BFBFBF" w:themeColor="background1" w:themeShade="BF"/>
+        </w:rPr>
+      </w:pPr>
+      <w:permStart w:id="805260260" w:edGrp="everyone"/>
+      <w:r>
+        <w:rPr>
+          <w:rFonts w:ascii="Arial" w:hAnsi="Arial" w:cs="Arial"/>
+          <w:strike/>
+          <w:color w:val="BFBFBF" w:themeColor="background1" w:themeShade="BF"/>
+          <w:szCs w:val="20"/>
+        </w:rPr>
+        <w:t>Add 'Container Asset Cost' for large container</w:t>
       </w:r>
     </w:p>
     <w:p>
@@ -520,11 +504,15 @@
         <w:textAlignment w:val="center"/>
         <w:rPr>
           <w:rFonts w:ascii="Calibri" w:eastAsia="Times New Roman" w:hAnsi="Calibri" w:cs="Times New Roman"/>
-        </w:rPr>
-      </w:pPr>
-      <w:r>
-        <w:rPr>
-          <w:rFonts w:ascii="Arial" w:hAnsi="Arial" w:cs="Arial"/>
+          <w:strike/>
+          <w:color w:val="BFBFBF" w:themeColor="background1" w:themeShade="BF"/>
+        </w:rPr>
+      </w:pPr>
+      <w:r>
+        <w:rPr>
+          <w:rFonts w:ascii="Arial" w:hAnsi="Arial" w:cs="Arial"/>
+          <w:strike/>
+          <w:color w:val="BFBFBF" w:themeColor="background1" w:themeShade="BF"/>
           <w:szCs w:val="20"/>
         </w:rPr>
         <w:t>Add New Attribute: Container Asset Cost</w:t>
@@ -541,11 +529,15 @@
         <w:textAlignment w:val="center"/>
         <w:rPr>
           <w:rFonts w:ascii="Calibri" w:eastAsia="Times New Roman" w:hAnsi="Calibri" w:cs="Times New Roman"/>
-        </w:rPr>
-      </w:pPr>
-      <w:r>
-        <w:rPr>
-          <w:rFonts w:ascii="Arial" w:hAnsi="Arial" w:cs="Arial"/>
+          <w:strike/>
+          <w:color w:val="BFBFBF" w:themeColor="background1" w:themeShade="BF"/>
+        </w:rPr>
+      </w:pPr>
+      <w:r>
+        <w:rPr>
+          <w:rFonts w:ascii="Arial" w:hAnsi="Arial" w:cs="Arial"/>
+          <w:strike/>
+          <w:color w:val="BFBFBF" w:themeColor="background1" w:themeShade="BF"/>
           <w:szCs w:val="20"/>
         </w:rPr>
         <w:t xml:space="preserve">Variable name: </w:t>
@@ -555,6 +547,8 @@
         <w:rPr>
           <w:rFonts w:ascii="Arial" w:hAnsi="Arial" w:cs="Arial"/>
           <w:i/>
+          <w:strike/>
+          <w:color w:val="BFBFBF" w:themeColor="background1" w:themeShade="BF"/>
           <w:szCs w:val="20"/>
         </w:rPr>
         <w:t>containerAssetCost</w:t>
@@ -572,11 +566,15 @@
         <w:textAlignment w:val="center"/>
         <w:rPr>
           <w:rFonts w:ascii="Calibri" w:eastAsia="Times New Roman" w:hAnsi="Calibri" w:cs="Times New Roman"/>
-        </w:rPr>
-      </w:pPr>
-      <w:r>
-        <w:rPr>
-          <w:rFonts w:ascii="Arial" w:hAnsi="Arial" w:cs="Arial"/>
+          <w:strike/>
+          <w:color w:val="BFBFBF" w:themeColor="background1" w:themeShade="BF"/>
+        </w:rPr>
+      </w:pPr>
+      <w:r>
+        <w:rPr>
+          <w:rFonts w:ascii="Arial" w:hAnsi="Arial" w:cs="Arial"/>
+          <w:strike/>
+          <w:color w:val="BFBFBF" w:themeColor="background1" w:themeShade="BF"/>
           <w:szCs w:val="20"/>
         </w:rPr>
         <w:t>Add to Large Container Layout</w:t>
@@ -593,11 +591,15 @@
         <w:textAlignment w:val="center"/>
         <w:rPr>
           <w:rFonts w:ascii="Calibri" w:eastAsia="Times New Roman" w:hAnsi="Calibri" w:cs="Times New Roman"/>
-        </w:rPr>
-      </w:pPr>
-      <w:r>
-        <w:rPr>
-          <w:rFonts w:ascii="Arial" w:hAnsi="Arial" w:cs="Arial"/>
+          <w:strike/>
+          <w:color w:val="BFBFBF" w:themeColor="background1" w:themeShade="BF"/>
+        </w:rPr>
+      </w:pPr>
+      <w:r>
+        <w:rPr>
+          <w:rFonts w:ascii="Arial" w:hAnsi="Arial" w:cs="Arial"/>
+          <w:strike/>
+          <w:color w:val="BFBFBF" w:themeColor="background1" w:themeShade="BF"/>
           <w:szCs w:val="20"/>
         </w:rPr>
         <w:t>Add to [</w:t>
@@ -606,6 +608,8 @@
         <w:rPr>
           <w:rFonts w:ascii="Arial" w:hAnsi="Arial" w:cs="Arial"/>
           <w:b/>
+          <w:strike/>
+          <w:color w:val="BFBFBF" w:themeColor="background1" w:themeShade="BF"/>
           <w:szCs w:val="20"/>
         </w:rPr>
         <w:t>specify hiding rules</w:t>
@@ -613,6 +617,8 @@
       <w:r>
         <w:rPr>
           <w:rFonts w:ascii="Arial" w:hAnsi="Arial" w:cs="Arial"/>
+          <w:strike/>
+          <w:color w:val="BFBFBF" w:themeColor="background1" w:themeShade="BF"/>
           <w:szCs w:val="20"/>
         </w:rPr>
         <w:t>]</w:t>
@@ -630,12 +636,16 @@
         <w:rPr>
           <w:rFonts w:ascii="Calibri" w:eastAsia="Times New Roman" w:hAnsi="Calibri" w:cs="Times New Roman"/>
           <w:b/>
+          <w:strike/>
+          <w:color w:val="BFBFBF" w:themeColor="background1" w:themeShade="BF"/>
         </w:rPr>
       </w:pPr>
       <w:r>
         <w:rPr>
           <w:rFonts w:ascii="Arial" w:hAnsi="Arial" w:cs="Arial"/>
           <w:b/>
+          <w:strike/>
+          <w:color w:val="BFBFBF" w:themeColor="background1" w:themeShade="BF"/>
           <w:szCs w:val="20"/>
         </w:rPr>
         <w:t>Change calculations that use container cost to check for and entry in container asset cost</w:t>
@@ -992,6 +1002,20 @@
       <w:pPr>
         <w:pStyle w:val="ListParagraph"/>
         <w:numPr>
+          <w:ilvl w:val="1"/>
+          <w:numId w:val="5"/>
+        </w:numPr>
+        <w:spacing w:after="0" w:line="240" w:lineRule="auto"/>
+        <w:textAlignment w:val="center"/>
+        <w:rPr>
+          <w:rFonts w:ascii="Calibri" w:eastAsia="Times New Roman" w:hAnsi="Calibri" w:cs="Times New Roman"/>
+        </w:rPr>
+      </w:pPr>
+    </w:p>
+    <w:p>
+      <w:pPr>
+        <w:pStyle w:val="ListParagraph"/>
+        <w:numPr>
           <w:ilvl w:val="0"/>
           <w:numId w:val="5"/>
         </w:numPr>
@@ -2112,8 +2136,6 @@
           <w:sz w:val="18"/>
         </w:rPr>
       </w:pPr>
-      <w:bookmarkStart w:id="0" w:name="_GoBack"/>
-      <w:bookmarkEnd w:id="0"/>
     </w:p>
     <w:p>
       <w:pPr>
@@ -2126,11 +2148,15 @@
         <w:textAlignment w:val="center"/>
         <w:rPr>
           <w:rFonts w:ascii="Calibri" w:eastAsia="Times New Roman" w:hAnsi="Calibri" w:cs="Times New Roman"/>
-        </w:rPr>
-      </w:pPr>
-      <w:r>
-        <w:rPr>
-          <w:rFonts w:ascii="Arial" w:hAnsi="Arial" w:cs="Arial"/>
+          <w:strike/>
+          <w:color w:val="BFBFBF" w:themeColor="background1" w:themeShade="BF"/>
+        </w:rPr>
+      </w:pPr>
+      <w:r>
+        <w:rPr>
+          <w:rFonts w:ascii="Arial" w:hAnsi="Arial" w:cs="Arial"/>
+          <w:strike/>
+          <w:color w:val="BFBFBF" w:themeColor="background1" w:themeShade="BF"/>
           <w:szCs w:val="20"/>
         </w:rPr>
         <w:t>How to handle rebates</w:t>
@@ -2147,11 +2173,15 @@
         <w:textAlignment w:val="center"/>
         <w:rPr>
           <w:rFonts w:ascii="Calibri" w:eastAsia="Times New Roman" w:hAnsi="Calibri" w:cs="Times New Roman"/>
-        </w:rPr>
-      </w:pPr>
-      <w:r>
-        <w:rPr>
-          <w:rFonts w:ascii="Arial" w:hAnsi="Arial" w:cs="Arial"/>
+          <w:strike/>
+          <w:color w:val="BFBFBF" w:themeColor="background1" w:themeShade="BF"/>
+        </w:rPr>
+      </w:pPr>
+      <w:r>
+        <w:rPr>
+          <w:rFonts w:ascii="Arial" w:hAnsi="Arial" w:cs="Arial"/>
+          <w:strike/>
+          <w:color w:val="BFBFBF" w:themeColor="background1" w:themeShade="BF"/>
           <w:szCs w:val="20"/>
         </w:rPr>
         <w:t>Add CON rate for negative disposal rates</w:t>
@@ -2168,11 +2198,15 @@
         <w:textAlignment w:val="center"/>
         <w:rPr>
           <w:rFonts w:ascii="Calibri" w:eastAsia="Times New Roman" w:hAnsi="Calibri" w:cs="Times New Roman"/>
-        </w:rPr>
-      </w:pPr>
-      <w:r>
-        <w:rPr>
-          <w:rFonts w:ascii="Arial" w:hAnsi="Arial" w:cs="Arial"/>
+          <w:strike/>
+          <w:color w:val="BFBFBF" w:themeColor="background1" w:themeShade="BF"/>
+        </w:rPr>
+      </w:pPr>
+      <w:r>
+        <w:rPr>
+          <w:rFonts w:ascii="Arial" w:hAnsi="Arial" w:cs="Arial"/>
+          <w:strike/>
+          <w:color w:val="BFBFBF" w:themeColor="background1" w:themeShade="BF"/>
           <w:szCs w:val="20"/>
         </w:rPr>
         <w:t>Remove 'Overage' from 'Flat Rate + Overage'</w:t>
@@ -2269,7 +2303,7 @@
         <w:t>Make Delivery and Service notes editable on the Gen Docs step</w:t>
       </w:r>
     </w:p>
-    <w:permEnd w:id="1502756956"/>
+    <w:permEnd w:id="805260260"/>
     <w:p>
       <w:pPr>
         <w:pStyle w:val="Title"/>
@@ -2300,9 +2334,9 @@
           <w:rFonts w:ascii="Arial" w:hAnsi="Arial" w:cs="Arial"/>
         </w:rPr>
       </w:pPr>
-      <w:permStart w:id="1749448317" w:edGrp="everyone"/>
-    </w:p>
-    <w:permEnd w:id="1749448317"/>
+      <w:permStart w:id="1299584800" w:edGrp="everyone"/>
+    </w:p>
+    <w:permEnd w:id="1299584800"/>
     <w:p>
       <w:pPr>
         <w:pStyle w:val="Title"/>
@@ -2333,14 +2367,14 @@
           <w:rFonts w:ascii="Arial" w:hAnsi="Arial" w:cs="Arial"/>
         </w:rPr>
       </w:pPr>
-      <w:permStart w:id="800857587" w:edGrp="everyone"/>
+      <w:permStart w:id="219770690" w:edGrp="everyone"/>
       <w:r>
         <w:rPr>
           <w:rFonts w:ascii="Arial" w:hAnsi="Arial" w:cs="Arial"/>
         </w:rPr>
         <w:t xml:space="preserve"> </w:t>
       </w:r>
-      <w:permEnd w:id="800857587"/>
+      <w:permEnd w:id="219770690"/>
     </w:p>
     <w:sectPr>
       <w:headerReference w:type="even" r:id="rId9"/>
@@ -2532,8 +2566,8 @@
               <w:b/>
             </w:rPr>
           </w:pPr>
-          <w:permStart w:id="623840777" w:edGrp="everyone" w:colFirst="3" w:colLast="3"/>
-          <w:permStart w:id="163399778" w:edGrp="everyone" w:colFirst="1" w:colLast="1"/>
+          <w:permStart w:id="459160496" w:edGrp="everyone" w:colFirst="3" w:colLast="3"/>
+          <w:permStart w:id="1286084484" w:edGrp="everyone" w:colFirst="1" w:colLast="1"/>
           <w:r>
             <w:rPr>
               <w:rFonts w:ascii="Arial" w:hAnsi="Arial" w:cs="Arial"/>
@@ -2614,10 +2648,10 @@
               <w:b/>
             </w:rPr>
           </w:pPr>
-          <w:permStart w:id="1911902302" w:edGrp="everyone" w:colFirst="3" w:colLast="3"/>
-          <w:permStart w:id="545527102" w:edGrp="everyone" w:colFirst="1" w:colLast="1"/>
-          <w:permEnd w:id="623840777"/>
-          <w:permEnd w:id="163399778"/>
+          <w:permStart w:id="2116812896" w:edGrp="everyone" w:colFirst="3" w:colLast="3"/>
+          <w:permStart w:id="1314793406" w:edGrp="everyone" w:colFirst="1" w:colLast="1"/>
+          <w:permEnd w:id="459160496"/>
+          <w:permEnd w:id="1286084484"/>
           <w:r>
             <w:rPr>
               <w:rFonts w:ascii="Arial" w:hAnsi="Arial" w:cs="Arial"/>
@@ -2734,10 +2768,10 @@
               <w:b/>
             </w:rPr>
           </w:pPr>
-          <w:permStart w:id="521611013" w:edGrp="everyone" w:colFirst="3" w:colLast="3"/>
-          <w:permStart w:id="146825409" w:edGrp="everyone" w:colFirst="1" w:colLast="1"/>
-          <w:permEnd w:id="1911902302"/>
-          <w:permEnd w:id="545527102"/>
+          <w:permStart w:id="660614594" w:edGrp="everyone" w:colFirst="3" w:colLast="3"/>
+          <w:permStart w:id="1401963562" w:edGrp="everyone" w:colFirst="1" w:colLast="1"/>
+          <w:permEnd w:id="2116812896"/>
+          <w:permEnd w:id="1314793406"/>
           <w:r>
             <w:rPr>
               <w:rFonts w:ascii="Arial" w:hAnsi="Arial" w:cs="Arial"/>
@@ -2893,10 +2927,10 @@
               <w:b/>
             </w:rPr>
           </w:pPr>
-          <w:permStart w:id="1384861683" w:edGrp="everyone" w:colFirst="3" w:colLast="3"/>
-          <w:permStart w:id="872767335" w:edGrp="everyone" w:colFirst="1" w:colLast="1"/>
-          <w:permEnd w:id="521611013"/>
-          <w:permEnd w:id="146825409"/>
+          <w:permStart w:id="1245841433" w:edGrp="everyone" w:colFirst="3" w:colLast="3"/>
+          <w:permStart w:id="924651768" w:edGrp="everyone" w:colFirst="1" w:colLast="1"/>
+          <w:permEnd w:id="660614594"/>
+          <w:permEnd w:id="1401963562"/>
           <w:r>
             <w:rPr>
               <w:rFonts w:ascii="Arial" w:hAnsi="Arial" w:cs="Arial"/>
@@ -2965,10 +2999,10 @@
               <w:b/>
             </w:rPr>
           </w:pPr>
-          <w:permStart w:id="1603103312" w:edGrp="everyone" w:colFirst="3" w:colLast="3"/>
-          <w:permStart w:id="1869839464" w:edGrp="everyone" w:colFirst="1" w:colLast="1"/>
-          <w:permEnd w:id="1384861683"/>
-          <w:permEnd w:id="872767335"/>
+          <w:permStart w:id="875108247" w:edGrp="everyone" w:colFirst="3" w:colLast="3"/>
+          <w:permStart w:id="208558489" w:edGrp="everyone" w:colFirst="1" w:colLast="1"/>
+          <w:permEnd w:id="1245841433"/>
+          <w:permEnd w:id="924651768"/>
           <w:r>
             <w:rPr>
               <w:rFonts w:ascii="Arial" w:hAnsi="Arial" w:cs="Arial"/>
@@ -3037,8 +3071,8 @@
         </w:p>
       </w:tc>
     </w:tr>
-    <w:permEnd w:id="1603103312"/>
-    <w:permEnd w:id="1869839464"/>
+    <w:permEnd w:id="875108247"/>
+    <w:permEnd w:id="208558489"/>
   </w:tbl>
   <w:p>
     <w:pPr>
@@ -5022,7 +5056,7 @@
 </file>
 
 <file path=customXml/itemProps1.xml><?xml version="1.0" encoding="utf-8"?>
-<ds:datastoreItem xmlns:ds="http://schemas.openxmlformats.org/officeDocument/2006/customXml" ds:itemID="{67A77629-B649-4814-8C47-EF07C4639BDC}">
+<ds:datastoreItem xmlns:ds="http://schemas.openxmlformats.org/officeDocument/2006/customXml" ds:itemID="{6B16FDEB-738E-4FAC-9DC8-E0A604169CB8}">
   <ds:schemaRefs>
     <ds:schemaRef ds:uri="http://schemas.openxmlformats.org/officeDocument/2006/bibliography"/>
   </ds:schemaRefs>

</xml_diff>